<commit_message>
them trang xu ly loi
</commit_message>
<xml_diff>
--- a/description.docx
+++ b/description.docx
@@ -338,6 +338,118 @@
         <w:t>học trắc nghiệm là done.</w:t>
       </w:r>
     </w:p>
+    <w:p>
+      <w:r>
+        <w:t xml:space="preserve">  </w:t>
+      </w:r>
+      <w:r>
+        <w:rPr>
+          <w:b/>
+          <w:bCs/>
+        </w:rPr>
+        <w:t>Ngày 1:</w:t>
+      </w:r>
+      <w:r>
+        <w:t xml:space="preserve"> Setup repo, backend cơ bản (Express + Mongo + model/schema).</w:t>
+      </w:r>
+    </w:p>
+    <w:p>
+      <w:r>
+        <w:t xml:space="preserve">  </w:t>
+      </w:r>
+      <w:r>
+        <w:rPr>
+          <w:b/>
+          <w:bCs/>
+        </w:rPr>
+        <w:t>Ngày 2:</w:t>
+      </w:r>
+      <w:r>
+        <w:t xml:space="preserve"> Hoàn thiện API cho sách + mượn sách.</w:t>
+      </w:r>
+    </w:p>
+    <w:p>
+      <w:r>
+        <w:t xml:space="preserve">  </w:t>
+      </w:r>
+      <w:r>
+        <w:rPr>
+          <w:b/>
+          <w:bCs/>
+        </w:rPr>
+        <w:t>Ngày 3:</w:t>
+      </w:r>
+      <w:r>
+        <w:t xml:space="preserve"> Làm frontend </w:t>
+      </w:r>
+      <w:r>
+        <w:rPr>
+          <w:b/>
+          <w:bCs/>
+        </w:rPr>
+        <w:t>Admin</w:t>
+      </w:r>
+      <w:r>
+        <w:t xml:space="preserve"> (Vue + router + CRUD sách + duyệt mượn).</w:t>
+      </w:r>
+    </w:p>
+    <w:p>
+      <w:r>
+        <w:t xml:space="preserve">  </w:t>
+      </w:r>
+      <w:r>
+        <w:rPr>
+          <w:b/>
+          <w:bCs/>
+        </w:rPr>
+        <w:t>Ngày 4:</w:t>
+      </w:r>
+      <w:r>
+        <w:t xml:space="preserve"> Làm frontend </w:t>
+      </w:r>
+      <w:r>
+        <w:rPr>
+          <w:b/>
+          <w:bCs/>
+        </w:rPr>
+        <w:t>User</w:t>
+      </w:r>
+      <w:r>
+        <w:t xml:space="preserve"> (Vue + router + trang tìm kiếm).</w:t>
+      </w:r>
+    </w:p>
+    <w:p>
+      <w:r>
+        <w:t xml:space="preserve">  </w:t>
+      </w:r>
+      <w:r>
+        <w:rPr>
+          <w:b/>
+          <w:bCs/>
+        </w:rPr>
+        <w:t>Ngày 5:</w:t>
+      </w:r>
+      <w:r>
+        <w:t xml:space="preserve"> Thêm chức năng mượn sách, xem trạng thái cho User.</w:t>
+      </w:r>
+    </w:p>
+    <w:p>
+      <w:r>
+        <w:t xml:space="preserve">  </w:t>
+      </w:r>
+      <w:r>
+        <w:rPr>
+          <w:b/>
+          <w:bCs/>
+        </w:rPr>
+        <w:t>Ngày 6:</w:t>
+      </w:r>
+      <w:r>
+        <w:t xml:space="preserve"> Test full flow (User mượn → Admin duyệt → User xem trạng thái), polish UI, viết README.</w:t>
+      </w:r>
+    </w:p>
+    <w:p/>
+    <w:p/>
     <w:sectPr>
       <w:pgSz w:w="12240" w:h="15840"/>
       <w:pgMar w:top="1440" w:right="1440" w:bottom="1440" w:left="1440" w:header="720" w:footer="720" w:gutter="0"/>
@@ -1071,7 +1183,6 @@
   <w:style w:type="character" w:default="1" w:styleId="DefaultParagraphFont">
     <w:name w:val="Default Paragraph Font"/>
     <w:uiPriority w:val="1"/>
-    <w:semiHidden/>
     <w:unhideWhenUsed/>
   </w:style>
   <w:style w:type="table" w:default="1" w:styleId="TableNormal">

</xml_diff>

<commit_message>
hieu chinh du an: them restful api cho csdl (controller+service+route)
</commit_message>
<xml_diff>
--- a/description.docx
+++ b/description.docx
@@ -354,6 +354,11 @@
       </w:r>
     </w:p>
     <w:p>
+      <w:pPr>
+        <w:rPr>
+          <w:lang w:val="vi-VN"/>
+        </w:rPr>
+      </w:pPr>
       <w:r>
         <w:t xml:space="preserve">  </w:t>
       </w:r>
@@ -434,6 +439,11 @@
       </w:r>
     </w:p>
     <w:p>
+      <w:pPr>
+        <w:pBdr>
+          <w:bottom w:val="single" w:sz="6" w:space="1" w:color="auto"/>
+        </w:pBdr>
+      </w:pPr>
       <w:r>
         <w:t xml:space="preserve">  </w:t>
       </w:r>
@@ -448,7 +458,339 @@
         <w:t xml:space="preserve"> Test full flow (User mượn → Admin duyệt → User xem trạng thái), polish UI, viết README.</w:t>
       </w:r>
     </w:p>
-    <w:p/>
+    <w:p>
+      <w:pPr>
+        <w:rPr>
+          <w:b/>
+          <w:bCs/>
+        </w:rPr>
+      </w:pPr>
+      <w:r>
+        <w:rPr>
+          <w:b/>
+          <w:bCs/>
+        </w:rPr>
+        <w:t>Bảng nào cần CRUD đầy đủ?</w:t>
+      </w:r>
+    </w:p>
+    <w:p>
+      <w:pPr>
+        <w:numPr>
+          <w:ilvl w:val="0"/>
+          <w:numId w:val="2"/>
+        </w:numPr>
+      </w:pPr>
+      <w:r>
+        <w:rPr>
+          <w:b/>
+          <w:bCs/>
+        </w:rPr>
+        <w:t>Sách (Sach)</w:t>
+      </w:r>
+    </w:p>
+    <w:p>
+      <w:pPr>
+        <w:numPr>
+          <w:ilvl w:val="1"/>
+          <w:numId w:val="2"/>
+        </w:numPr>
+      </w:pPr>
+      <w:r>
+        <w:rPr>
+          <w:rFonts w:ascii="Segoe UI Emoji" w:hAnsi="Segoe UI Emoji" w:cs="Segoe UI Emoji"/>
+        </w:rPr>
+        <w:t>✅</w:t>
+      </w:r>
+      <w:r>
+        <w:t xml:space="preserve"> Bắt buộc CRUD (quản trị viên phải thêm/xóa/sửa sách).</w:t>
+      </w:r>
+    </w:p>
+    <w:p>
+      <w:pPr>
+        <w:numPr>
+          <w:ilvl w:val="1"/>
+          <w:numId w:val="2"/>
+        </w:numPr>
+      </w:pPr>
+      <w:r>
+        <w:t>Có liên kết publisherId (NXB).</w:t>
+      </w:r>
+    </w:p>
+    <w:p>
+      <w:pPr>
+        <w:numPr>
+          <w:ilvl w:val="0"/>
+          <w:numId w:val="2"/>
+        </w:numPr>
+      </w:pPr>
+      <w:r>
+        <w:rPr>
+          <w:b/>
+          <w:bCs/>
+        </w:rPr>
+        <w:t>Nhà xuất bản (NhaXuatBan)</w:t>
+      </w:r>
+    </w:p>
+    <w:p>
+      <w:pPr>
+        <w:numPr>
+          <w:ilvl w:val="1"/>
+          <w:numId w:val="2"/>
+        </w:numPr>
+      </w:pPr>
+      <w:r>
+        <w:rPr>
+          <w:rFonts w:ascii="Segoe UI Emoji" w:hAnsi="Segoe UI Emoji" w:cs="Segoe UI Emoji"/>
+        </w:rPr>
+        <w:t>✅</w:t>
+      </w:r>
+      <w:r>
+        <w:t xml:space="preserve"> Nên có CRUD (để khi thêm sách, có sẵn danh sách NXB chọn).</w:t>
+      </w:r>
+    </w:p>
+    <w:p>
+      <w:pPr>
+        <w:numPr>
+          <w:ilvl w:val="1"/>
+          <w:numId w:val="2"/>
+        </w:numPr>
+      </w:pPr>
+      <w:r>
+        <w:t>Nhưng thao tác ít hơn sách (chỉ thêm 1 lần rồi dùng lại).</w:t>
+      </w:r>
+    </w:p>
+    <w:p>
+      <w:pPr>
+        <w:numPr>
+          <w:ilvl w:val="0"/>
+          <w:numId w:val="2"/>
+        </w:numPr>
+      </w:pPr>
+      <w:r>
+        <w:rPr>
+          <w:b/>
+          <w:bCs/>
+        </w:rPr>
+        <w:t>Độc giả (DocGia)</w:t>
+      </w:r>
+    </w:p>
+    <w:p>
+      <w:pPr>
+        <w:numPr>
+          <w:ilvl w:val="1"/>
+          <w:numId w:val="2"/>
+        </w:numPr>
+      </w:pPr>
+      <w:r>
+        <w:t xml:space="preserve">Tùy: nếu hệ thống cho </w:t>
+      </w:r>
+      <w:r>
+        <w:rPr>
+          <w:b/>
+          <w:bCs/>
+        </w:rPr>
+        <w:t>admin quản lý độc giả</w:t>
+      </w:r>
+      <w:r>
+        <w:t xml:space="preserve"> → cần CRUD.</w:t>
+      </w:r>
+    </w:p>
+    <w:p>
+      <w:pPr>
+        <w:numPr>
+          <w:ilvl w:val="1"/>
+          <w:numId w:val="2"/>
+        </w:numPr>
+      </w:pPr>
+      <w:r>
+        <w:lastRenderedPageBreak/>
+        <w:t xml:space="preserve">Nếu </w:t>
+      </w:r>
+      <w:r>
+        <w:rPr>
+          <w:b/>
+          <w:bCs/>
+        </w:rPr>
+        <w:t>độc giả tự đăng ký</w:t>
+      </w:r>
+      <w:r>
+        <w:t xml:space="preserve"> → chỉ cần "Create" (đăng ký) + "Update" (chỉnh sửa thông tin).</w:t>
+      </w:r>
+    </w:p>
+    <w:p>
+      <w:pPr>
+        <w:numPr>
+          <w:ilvl w:val="0"/>
+          <w:numId w:val="2"/>
+        </w:numPr>
+      </w:pPr>
+      <w:r>
+        <w:rPr>
+          <w:b/>
+          <w:bCs/>
+        </w:rPr>
+        <w:t>Nhân viên (NhanVien)</w:t>
+      </w:r>
+    </w:p>
+    <w:p>
+      <w:pPr>
+        <w:numPr>
+          <w:ilvl w:val="1"/>
+          <w:numId w:val="2"/>
+        </w:numPr>
+      </w:pPr>
+      <w:r>
+        <w:t>Nếu chỉ có 1-2 admin thì có thể hard-code.</w:t>
+      </w:r>
+    </w:p>
+    <w:p>
+      <w:pPr>
+        <w:numPr>
+          <w:ilvl w:val="1"/>
+          <w:numId w:val="2"/>
+        </w:numPr>
+      </w:pPr>
+      <w:r>
+        <w:t>Nếu nhiều nhân viên → nên CRUD để quản lý tài khoản.</w:t>
+      </w:r>
+    </w:p>
+    <w:p>
+      <w:r>
+        <w:pict w14:anchorId="6823E4D6">
+          <v:rect id="_x0000_i1031" style="width:0;height:1.5pt" o:hralign="center" o:hrstd="t" o:hr="t" fillcolor="#a0a0a0" stroked="f"/>
+        </w:pict>
+      </w:r>
+    </w:p>
+    <w:p>
+      <w:pPr>
+        <w:rPr>
+          <w:b/>
+          <w:bCs/>
+        </w:rPr>
+      </w:pPr>
+      <w:r>
+        <w:rPr>
+          <w:rFonts w:ascii="Segoe UI Emoji" w:hAnsi="Segoe UI Emoji" w:cs="Segoe UI Emoji"/>
+          <w:b/>
+          <w:bCs/>
+        </w:rPr>
+        <w:t>📌</w:t>
+      </w:r>
+      <w:r>
+        <w:rPr>
+          <w:b/>
+          <w:bCs/>
+        </w:rPr>
+        <w:t xml:space="preserve"> Bảng nào không CRUD đầy đủ mà chỉ "ghi nhận"?</w:t>
+      </w:r>
+    </w:p>
+    <w:p>
+      <w:pPr>
+        <w:numPr>
+          <w:ilvl w:val="0"/>
+          <w:numId w:val="3"/>
+        </w:numPr>
+      </w:pPr>
+      <w:r>
+        <w:rPr>
+          <w:b/>
+          <w:bCs/>
+        </w:rPr>
+        <w:t>TheoDoiMuonSach (mượn sách)</w:t>
+      </w:r>
+    </w:p>
+    <w:p>
+      <w:pPr>
+        <w:numPr>
+          <w:ilvl w:val="1"/>
+          <w:numId w:val="3"/>
+        </w:numPr>
+      </w:pPr>
+      <w:r>
+        <w:t xml:space="preserve">Đây là bảng </w:t>
+      </w:r>
+      <w:r>
+        <w:rPr>
+          <w:b/>
+          <w:bCs/>
+        </w:rPr>
+        <w:t>ghi nhận giao dịch</w:t>
+      </w:r>
+      <w:r>
+        <w:t xml:space="preserve"> (log).</w:t>
+      </w:r>
+    </w:p>
+    <w:p>
+      <w:pPr>
+        <w:numPr>
+          <w:ilvl w:val="1"/>
+          <w:numId w:val="3"/>
+        </w:numPr>
+      </w:pPr>
+      <w:r>
+        <w:t>Không ai "sửa" hay "xóa" bản ghi mượn cả → chỉ có:</w:t>
+      </w:r>
+    </w:p>
+    <w:p>
+      <w:pPr>
+        <w:numPr>
+          <w:ilvl w:val="2"/>
+          <w:numId w:val="3"/>
+        </w:numPr>
+      </w:pPr>
+      <w:r>
+        <w:rPr>
+          <w:b/>
+          <w:bCs/>
+        </w:rPr>
+        <w:t>Create</w:t>
+      </w:r>
+      <w:r>
+        <w:t>: khi độc giả mượn sách.</w:t>
+      </w:r>
+    </w:p>
+    <w:p>
+      <w:pPr>
+        <w:numPr>
+          <w:ilvl w:val="2"/>
+          <w:numId w:val="3"/>
+        </w:numPr>
+      </w:pPr>
+      <w:r>
+        <w:rPr>
+          <w:b/>
+          <w:bCs/>
+        </w:rPr>
+        <w:t>Update</w:t>
+      </w:r>
+      <w:r>
+        <w:t>: khi duyệt/trả sách → thay đổi trạng thái (chờ duyệt → đã duyệt → đang mượn → đã trả).</w:t>
+      </w:r>
+    </w:p>
+    <w:p>
+      <w:pPr>
+        <w:numPr>
+          <w:ilvl w:val="1"/>
+          <w:numId w:val="3"/>
+        </w:numPr>
+      </w:pPr>
+      <w:r>
+        <w:rPr>
+          <w:rFonts w:ascii="Segoe UI Emoji" w:hAnsi="Segoe UI Emoji" w:cs="Segoe UI Emoji"/>
+        </w:rPr>
+        <w:t>❌</w:t>
+      </w:r>
+      <w:r>
+        <w:t xml:space="preserve"> Không cần delete (để lưu lịch sử).</w:t>
+      </w:r>
+    </w:p>
+    <w:p>
+      <w:pPr>
+        <w:rPr>
+          <w:lang w:val="vi-VN"/>
+        </w:rPr>
+      </w:pPr>
+    </w:p>
     <w:p/>
     <w:sectPr>
       <w:pgSz w:w="12240" w:h="15840"/>
@@ -574,8 +916,252 @@
       </w:rPr>
     </w:lvl>
   </w:abstractNum>
+  <w:abstractNum w:abstractNumId="1" w15:restartNumberingAfterBreak="0">
+    <w:nsid w:val="314619F1"/>
+    <w:multiLevelType w:val="multilevel"/>
+    <w:tmpl w:val="E2FC9A5A"/>
+    <w:lvl w:ilvl="0">
+      <w:start w:val="5"/>
+      <w:numFmt w:val="decimal"/>
+      <w:lvlText w:val="%1."/>
+      <w:lvlJc w:val="left"/>
+      <w:pPr>
+        <w:tabs>
+          <w:tab w:val="num" w:pos="720"/>
+        </w:tabs>
+        <w:ind w:left="720" w:hanging="360"/>
+      </w:pPr>
+    </w:lvl>
+    <w:lvl w:ilvl="1">
+      <w:start w:val="1"/>
+      <w:numFmt w:val="bullet"/>
+      <w:lvlText w:val="o"/>
+      <w:lvlJc w:val="left"/>
+      <w:pPr>
+        <w:tabs>
+          <w:tab w:val="num" w:pos="1440"/>
+        </w:tabs>
+        <w:ind w:left="1440" w:hanging="360"/>
+      </w:pPr>
+      <w:rPr>
+        <w:rFonts w:ascii="Courier New" w:hAnsi="Courier New" w:hint="default"/>
+        <w:sz w:val="20"/>
+      </w:rPr>
+    </w:lvl>
+    <w:lvl w:ilvl="2">
+      <w:start w:val="1"/>
+      <w:numFmt w:val="bullet"/>
+      <w:lvlText w:val=""/>
+      <w:lvlJc w:val="left"/>
+      <w:pPr>
+        <w:tabs>
+          <w:tab w:val="num" w:pos="2160"/>
+        </w:tabs>
+        <w:ind w:left="2160" w:hanging="360"/>
+      </w:pPr>
+      <w:rPr>
+        <w:rFonts w:ascii="Wingdings" w:hAnsi="Wingdings" w:hint="default"/>
+        <w:sz w:val="20"/>
+      </w:rPr>
+    </w:lvl>
+    <w:lvl w:ilvl="3" w:tentative="1">
+      <w:start w:val="1"/>
+      <w:numFmt w:val="decimal"/>
+      <w:lvlText w:val="%4."/>
+      <w:lvlJc w:val="left"/>
+      <w:pPr>
+        <w:tabs>
+          <w:tab w:val="num" w:pos="2880"/>
+        </w:tabs>
+        <w:ind w:left="2880" w:hanging="360"/>
+      </w:pPr>
+    </w:lvl>
+    <w:lvl w:ilvl="4" w:tentative="1">
+      <w:start w:val="1"/>
+      <w:numFmt w:val="decimal"/>
+      <w:lvlText w:val="%5."/>
+      <w:lvlJc w:val="left"/>
+      <w:pPr>
+        <w:tabs>
+          <w:tab w:val="num" w:pos="3600"/>
+        </w:tabs>
+        <w:ind w:left="3600" w:hanging="360"/>
+      </w:pPr>
+    </w:lvl>
+    <w:lvl w:ilvl="5" w:tentative="1">
+      <w:start w:val="1"/>
+      <w:numFmt w:val="decimal"/>
+      <w:lvlText w:val="%6."/>
+      <w:lvlJc w:val="left"/>
+      <w:pPr>
+        <w:tabs>
+          <w:tab w:val="num" w:pos="4320"/>
+        </w:tabs>
+        <w:ind w:left="4320" w:hanging="360"/>
+      </w:pPr>
+    </w:lvl>
+    <w:lvl w:ilvl="6" w:tentative="1">
+      <w:start w:val="1"/>
+      <w:numFmt w:val="decimal"/>
+      <w:lvlText w:val="%7."/>
+      <w:lvlJc w:val="left"/>
+      <w:pPr>
+        <w:tabs>
+          <w:tab w:val="num" w:pos="5040"/>
+        </w:tabs>
+        <w:ind w:left="5040" w:hanging="360"/>
+      </w:pPr>
+    </w:lvl>
+    <w:lvl w:ilvl="7" w:tentative="1">
+      <w:start w:val="1"/>
+      <w:numFmt w:val="decimal"/>
+      <w:lvlText w:val="%8."/>
+      <w:lvlJc w:val="left"/>
+      <w:pPr>
+        <w:tabs>
+          <w:tab w:val="num" w:pos="5760"/>
+        </w:tabs>
+        <w:ind w:left="5760" w:hanging="360"/>
+      </w:pPr>
+    </w:lvl>
+    <w:lvl w:ilvl="8" w:tentative="1">
+      <w:start w:val="1"/>
+      <w:numFmt w:val="decimal"/>
+      <w:lvlText w:val="%9."/>
+      <w:lvlJc w:val="left"/>
+      <w:pPr>
+        <w:tabs>
+          <w:tab w:val="num" w:pos="6480"/>
+        </w:tabs>
+        <w:ind w:left="6480" w:hanging="360"/>
+      </w:pPr>
+    </w:lvl>
+  </w:abstractNum>
+  <w:abstractNum w:abstractNumId="2" w15:restartNumberingAfterBreak="0">
+    <w:nsid w:val="5FE10A17"/>
+    <w:multiLevelType w:val="multilevel"/>
+    <w:tmpl w:val="6A7A304E"/>
+    <w:lvl w:ilvl="0">
+      <w:start w:val="1"/>
+      <w:numFmt w:val="decimal"/>
+      <w:lvlText w:val="%1."/>
+      <w:lvlJc w:val="left"/>
+      <w:pPr>
+        <w:tabs>
+          <w:tab w:val="num" w:pos="720"/>
+        </w:tabs>
+        <w:ind w:left="720" w:hanging="360"/>
+      </w:pPr>
+    </w:lvl>
+    <w:lvl w:ilvl="1">
+      <w:start w:val="1"/>
+      <w:numFmt w:val="bullet"/>
+      <w:lvlText w:val="o"/>
+      <w:lvlJc w:val="left"/>
+      <w:pPr>
+        <w:tabs>
+          <w:tab w:val="num" w:pos="1440"/>
+        </w:tabs>
+        <w:ind w:left="1440" w:hanging="360"/>
+      </w:pPr>
+      <w:rPr>
+        <w:rFonts w:ascii="Courier New" w:hAnsi="Courier New" w:hint="default"/>
+        <w:sz w:val="20"/>
+      </w:rPr>
+    </w:lvl>
+    <w:lvl w:ilvl="2" w:tentative="1">
+      <w:start w:val="1"/>
+      <w:numFmt w:val="decimal"/>
+      <w:lvlText w:val="%3."/>
+      <w:lvlJc w:val="left"/>
+      <w:pPr>
+        <w:tabs>
+          <w:tab w:val="num" w:pos="2160"/>
+        </w:tabs>
+        <w:ind w:left="2160" w:hanging="360"/>
+      </w:pPr>
+    </w:lvl>
+    <w:lvl w:ilvl="3" w:tentative="1">
+      <w:start w:val="1"/>
+      <w:numFmt w:val="decimal"/>
+      <w:lvlText w:val="%4."/>
+      <w:lvlJc w:val="left"/>
+      <w:pPr>
+        <w:tabs>
+          <w:tab w:val="num" w:pos="2880"/>
+        </w:tabs>
+        <w:ind w:left="2880" w:hanging="360"/>
+      </w:pPr>
+    </w:lvl>
+    <w:lvl w:ilvl="4" w:tentative="1">
+      <w:start w:val="1"/>
+      <w:numFmt w:val="decimal"/>
+      <w:lvlText w:val="%5."/>
+      <w:lvlJc w:val="left"/>
+      <w:pPr>
+        <w:tabs>
+          <w:tab w:val="num" w:pos="3600"/>
+        </w:tabs>
+        <w:ind w:left="3600" w:hanging="360"/>
+      </w:pPr>
+    </w:lvl>
+    <w:lvl w:ilvl="5" w:tentative="1">
+      <w:start w:val="1"/>
+      <w:numFmt w:val="decimal"/>
+      <w:lvlText w:val="%6."/>
+      <w:lvlJc w:val="left"/>
+      <w:pPr>
+        <w:tabs>
+          <w:tab w:val="num" w:pos="4320"/>
+        </w:tabs>
+        <w:ind w:left="4320" w:hanging="360"/>
+      </w:pPr>
+    </w:lvl>
+    <w:lvl w:ilvl="6" w:tentative="1">
+      <w:start w:val="1"/>
+      <w:numFmt w:val="decimal"/>
+      <w:lvlText w:val="%7."/>
+      <w:lvlJc w:val="left"/>
+      <w:pPr>
+        <w:tabs>
+          <w:tab w:val="num" w:pos="5040"/>
+        </w:tabs>
+        <w:ind w:left="5040" w:hanging="360"/>
+      </w:pPr>
+    </w:lvl>
+    <w:lvl w:ilvl="7" w:tentative="1">
+      <w:start w:val="1"/>
+      <w:numFmt w:val="decimal"/>
+      <w:lvlText w:val="%8."/>
+      <w:lvlJc w:val="left"/>
+      <w:pPr>
+        <w:tabs>
+          <w:tab w:val="num" w:pos="5760"/>
+        </w:tabs>
+        <w:ind w:left="5760" w:hanging="360"/>
+      </w:pPr>
+    </w:lvl>
+    <w:lvl w:ilvl="8" w:tentative="1">
+      <w:start w:val="1"/>
+      <w:numFmt w:val="decimal"/>
+      <w:lvlText w:val="%9."/>
+      <w:lvlJc w:val="left"/>
+      <w:pPr>
+        <w:tabs>
+          <w:tab w:val="num" w:pos="6480"/>
+        </w:tabs>
+        <w:ind w:left="6480" w:hanging="360"/>
+      </w:pPr>
+    </w:lvl>
+  </w:abstractNum>
   <w:num w:numId="1" w16cid:durableId="2060664614">
     <w:abstractNumId w:val="0"/>
+  </w:num>
+  <w:num w:numId="2" w16cid:durableId="966200414">
+    <w:abstractNumId w:val="2"/>
+  </w:num>
+  <w:num w:numId="3" w16cid:durableId="2114474953">
+    <w:abstractNumId w:val="1"/>
   </w:num>
 </w:numbering>
 </file>

</xml_diff>